<commit_message>
Use case Diagram 수정
</commit_message>
<xml_diff>
--- a/artifacts/srs-수강신청도우미-v01-최종.docx
+++ b/artifacts/srs-수강신청도우미-v01-최종.docx
@@ -234,8 +234,9 @@
           <w:sz w:val="40"/>
           <w:szCs w:val="40"/>
         </w:rPr>
-        <w:t>시대 플랜메이트</w:t>
-      </w:r>
+        <w:t xml:space="preserve">시대 </w:t>
+      </w:r>
+      <w:proofErr w:type="spellStart"/>
       <w:r>
         <w:rPr>
           <w:rFonts w:ascii="굴림" w:eastAsia="굴림" w:hAnsi="굴림" w:hint="eastAsia"/>
@@ -244,6 +245,17 @@
           <w:sz w:val="40"/>
           <w:szCs w:val="40"/>
         </w:rPr>
+        <w:t>플랜메이트</w:t>
+      </w:r>
+      <w:proofErr w:type="spellEnd"/>
+      <w:r>
+        <w:rPr>
+          <w:rFonts w:ascii="굴림" w:eastAsia="굴림" w:hAnsi="굴림" w:hint="eastAsia"/>
+          <w:b/>
+          <w:bCs/>
+          <w:sz w:val="40"/>
+          <w:szCs w:val="40"/>
+        </w:rPr>
         <w:t xml:space="preserve">  </w:t>
       </w:r>
     </w:p>
@@ -266,8 +278,18 @@
           <w:sz w:val="32"/>
           <w:szCs w:val="32"/>
         </w:rPr>
-        <w:t>2019920026 서웅진</w:t>
-      </w:r>
+        <w:t xml:space="preserve">2019920026 </w:t>
+      </w:r>
+      <w:proofErr w:type="spellStart"/>
+      <w:r>
+        <w:rPr>
+          <w:rFonts w:ascii="굴림" w:eastAsia="굴림" w:hAnsi="굴림" w:hint="eastAsia"/>
+          <w:sz w:val="32"/>
+          <w:szCs w:val="32"/>
+        </w:rPr>
+        <w:t>서웅진</w:t>
+      </w:r>
+      <w:proofErr w:type="spellEnd"/>
     </w:p>
     <w:p>
       <w:pPr>
@@ -736,6 +758,7 @@
                 <w:szCs w:val="22"/>
               </w:rPr>
             </w:pPr>
+            <w:proofErr w:type="spellStart"/>
             <w:r>
               <w:rPr>
                 <w:rFonts w:ascii="굴림" w:eastAsia="굴림" w:hAnsi="굴림" w:cs="굴림" w:hint="eastAsia"/>
@@ -746,6 +769,7 @@
               </w:rPr>
               <w:t>서웅진</w:t>
             </w:r>
+            <w:proofErr w:type="spellEnd"/>
           </w:p>
         </w:tc>
       </w:tr>
@@ -773,6 +797,15 @@
                 <w:szCs w:val="22"/>
               </w:rPr>
             </w:pPr>
+            <w:r>
+              <w:rPr>
+                <w:rFonts w:ascii="굴림" w:eastAsia="굴림" w:hAnsi="굴림" w:hint="eastAsia"/>
+                <w:kern w:val="0"/>
+                <w:sz w:val="22"/>
+                <w:szCs w:val="22"/>
+              </w:rPr>
+              <w:t>A_002</w:t>
+            </w:r>
           </w:p>
         </w:tc>
         <w:tc>
@@ -789,12 +822,21 @@
           <w:p>
             <w:pPr>
               <w:rPr>
-                <w:rFonts w:ascii="굴림" w:eastAsia="굴림" w:hAnsi="굴림"/>
+                <w:rFonts w:ascii="굴림" w:eastAsia="굴림" w:hAnsi="굴림" w:hint="eastAsia"/>
                 <w:kern w:val="0"/>
                 <w:sz w:val="22"/>
                 <w:szCs w:val="22"/>
               </w:rPr>
             </w:pPr>
+            <w:r>
+              <w:rPr>
+                <w:rFonts w:ascii="굴림" w:eastAsia="굴림" w:hAnsi="굴림" w:hint="eastAsia"/>
+                <w:kern w:val="0"/>
+                <w:sz w:val="22"/>
+                <w:szCs w:val="22"/>
+              </w:rPr>
+              <w:t>2024-12-04</w:t>
+            </w:r>
           </w:p>
         </w:tc>
         <w:tc>
@@ -811,12 +853,21 @@
           <w:p>
             <w:pPr>
               <w:rPr>
-                <w:rFonts w:ascii="굴림" w:eastAsia="굴림" w:hAnsi="굴림"/>
+                <w:rFonts w:ascii="굴림" w:eastAsia="굴림" w:hAnsi="굴림" w:hint="eastAsia"/>
                 <w:kern w:val="0"/>
                 <w:sz w:val="22"/>
                 <w:szCs w:val="22"/>
               </w:rPr>
             </w:pPr>
+            <w:r>
+              <w:rPr>
+                <w:rFonts w:ascii="굴림" w:eastAsia="굴림" w:hAnsi="굴림" w:hint="eastAsia"/>
+                <w:kern w:val="0"/>
+                <w:sz w:val="22"/>
+                <w:szCs w:val="22"/>
+              </w:rPr>
+              <w:t>Use case Diagram 수정</w:t>
+            </w:r>
           </w:p>
         </w:tc>
         <w:tc>
@@ -840,6 +891,16 @@
                 <w:szCs w:val="22"/>
               </w:rPr>
             </w:pPr>
+            <w:r>
+              <w:rPr>
+                <w:rFonts w:ascii="굴림" w:eastAsia="굴림" w:hAnsi="굴림" w:cs="굴림" w:hint="eastAsia"/>
+                <w:color w:val="000000"/>
+                <w:kern w:val="0"/>
+                <w:sz w:val="22"/>
+                <w:szCs w:val="22"/>
+              </w:rPr>
+              <w:t>김영신</w:t>
+            </w:r>
           </w:p>
         </w:tc>
       </w:tr>
@@ -4574,6 +4635,7 @@
           <w:szCs w:val="20"/>
         </w:rPr>
       </w:pPr>
+      <w:proofErr w:type="spellStart"/>
       <w:r>
         <w:rPr>
           <w:rFonts w:asciiTheme="minorEastAsia" w:eastAsiaTheme="minorEastAsia" w:hAnsiTheme="minorEastAsia" w:cs="굴림" w:hint="eastAsia"/>
@@ -4581,7 +4643,17 @@
           <w:kern w:val="0"/>
           <w:szCs w:val="20"/>
         </w:rPr>
-        <w:t>프론트엔드: React</w:t>
+        <w:t>프론트엔드</w:t>
+      </w:r>
+      <w:proofErr w:type="spellEnd"/>
+      <w:r>
+        <w:rPr>
+          <w:rFonts w:asciiTheme="minorEastAsia" w:eastAsiaTheme="minorEastAsia" w:hAnsiTheme="minorEastAsia" w:cs="굴림" w:hint="eastAsia"/>
+          <w:color w:val="000000"/>
+          <w:kern w:val="0"/>
+          <w:szCs w:val="20"/>
+        </w:rPr>
+        <w:t>: React</w:t>
       </w:r>
     </w:p>
     <w:p>
@@ -4602,6 +4674,7 @@
           <w:szCs w:val="20"/>
         </w:rPr>
       </w:pPr>
+      <w:proofErr w:type="spellStart"/>
       <w:r>
         <w:rPr>
           <w:rFonts w:asciiTheme="minorEastAsia" w:eastAsiaTheme="minorEastAsia" w:hAnsiTheme="minorEastAsia" w:cs="굴림" w:hint="eastAsia"/>
@@ -4609,7 +4682,17 @@
           <w:kern w:val="0"/>
           <w:szCs w:val="20"/>
         </w:rPr>
-        <w:t>백엔드: java spring, Oracle DB</w:t>
+        <w:t>백엔드</w:t>
+      </w:r>
+      <w:proofErr w:type="spellEnd"/>
+      <w:r>
+        <w:rPr>
+          <w:rFonts w:asciiTheme="minorEastAsia" w:eastAsiaTheme="minorEastAsia" w:hAnsiTheme="minorEastAsia" w:cs="굴림" w:hint="eastAsia"/>
+          <w:color w:val="000000"/>
+          <w:kern w:val="0"/>
+          <w:szCs w:val="20"/>
+        </w:rPr>
+        <w:t>: java spring, Oracle DB</w:t>
       </w:r>
     </w:p>
     <w:p>
@@ -5448,12 +5531,14 @@
         </w:rPr>
         <w:t xml:space="preserve">3.1 </w:t>
       </w:r>
+      <w:proofErr w:type="spellStart"/>
       <w:r>
         <w:rPr>
           <w:rFonts w:hint="eastAsia"/>
         </w:rPr>
         <w:t>액터</w:t>
       </w:r>
+      <w:proofErr w:type="spellEnd"/>
       <w:r>
         <w:rPr>
           <w:rFonts w:hint="eastAsia"/>
@@ -5581,12 +5666,21 @@
                 <w:szCs w:val="20"/>
               </w:rPr>
             </w:pPr>
+            <w:proofErr w:type="spellStart"/>
             <w:r>
               <w:rPr>
                 <w:rFonts w:asciiTheme="minorEastAsia" w:eastAsiaTheme="minorEastAsia" w:hAnsiTheme="minorEastAsia" w:hint="eastAsia"/>
                 <w:szCs w:val="20"/>
               </w:rPr>
-              <w:t xml:space="preserve">액터 </w:t>
+              <w:t>액터</w:t>
+            </w:r>
+            <w:proofErr w:type="spellEnd"/>
+            <w:r>
+              <w:rPr>
+                <w:rFonts w:asciiTheme="minorEastAsia" w:eastAsiaTheme="minorEastAsia" w:hAnsiTheme="minorEastAsia" w:hint="eastAsia"/>
+                <w:szCs w:val="20"/>
+              </w:rPr>
+              <w:t xml:space="preserve"> </w:t>
             </w:r>
             <w:r>
               <w:rPr>
@@ -5610,6 +5704,7 @@
                 <w:szCs w:val="20"/>
               </w:rPr>
             </w:pPr>
+            <w:proofErr w:type="spellStart"/>
             <w:r>
               <w:rPr>
                 <w:rFonts w:asciiTheme="minorEastAsia" w:eastAsiaTheme="minorEastAsia" w:hAnsiTheme="minorEastAsia" w:hint="eastAsia"/>
@@ -5617,6 +5712,7 @@
               </w:rPr>
               <w:t>액터</w:t>
             </w:r>
+            <w:proofErr w:type="spellEnd"/>
             <w:r>
               <w:rPr>
                 <w:rFonts w:asciiTheme="minorEastAsia" w:eastAsiaTheme="minorEastAsia" w:hAnsiTheme="minorEastAsia" w:hint="eastAsia"/>
@@ -5812,12 +5908,21 @@
                 <w:szCs w:val="20"/>
               </w:rPr>
             </w:pPr>
+            <w:proofErr w:type="spellStart"/>
             <w:r>
               <w:rPr>
                 <w:rFonts w:asciiTheme="minorEastAsia" w:eastAsiaTheme="minorEastAsia" w:hAnsiTheme="minorEastAsia" w:hint="eastAsia"/>
                 <w:szCs w:val="20"/>
               </w:rPr>
-              <w:t>db관리자</w:t>
+              <w:t>db</w:t>
+            </w:r>
+            <w:proofErr w:type="spellEnd"/>
+            <w:r>
+              <w:rPr>
+                <w:rFonts w:asciiTheme="minorEastAsia" w:eastAsiaTheme="minorEastAsia" w:hAnsiTheme="minorEastAsia" w:hint="eastAsia"/>
+                <w:szCs w:val="20"/>
+              </w:rPr>
+              <w:t>관리자</w:t>
             </w:r>
           </w:p>
         </w:tc>
@@ -5874,6 +5979,7 @@
                 <w:szCs w:val="20"/>
               </w:rPr>
             </w:pPr>
+            <w:proofErr w:type="spellStart"/>
             <w:r>
               <w:rPr>
                 <w:rFonts w:asciiTheme="minorEastAsia" w:eastAsiaTheme="minorEastAsia" w:hAnsiTheme="minorEastAsia" w:hint="eastAsia"/>
@@ -5881,6 +5987,7 @@
               </w:rPr>
               <w:t>서울시립대포털시스템</w:t>
             </w:r>
+            <w:proofErr w:type="spellEnd"/>
           </w:p>
         </w:tc>
         <w:tc>
@@ -7502,12 +7609,21 @@
                 <w:szCs w:val="20"/>
               </w:rPr>
             </w:pPr>
+            <w:proofErr w:type="spellStart"/>
             <w:r>
               <w:rPr>
                 <w:rFonts w:asciiTheme="minorEastAsia" w:eastAsiaTheme="minorEastAsia" w:hAnsiTheme="minorEastAsia" w:cs="Arial"/>
                 <w:szCs w:val="20"/>
               </w:rPr>
-              <w:t>유스케이스 명</w:t>
+              <w:t>유스케이스</w:t>
+            </w:r>
+            <w:proofErr w:type="spellEnd"/>
+            <w:r>
+              <w:rPr>
+                <w:rFonts w:asciiTheme="minorEastAsia" w:eastAsiaTheme="minorEastAsia" w:hAnsiTheme="minorEastAsia" w:cs="Arial"/>
+                <w:szCs w:val="20"/>
+              </w:rPr>
+              <w:t xml:space="preserve"> 명</w:t>
             </w:r>
           </w:p>
         </w:tc>
@@ -7612,7 +7728,23 @@
                 <w:rFonts w:asciiTheme="minorEastAsia" w:eastAsiaTheme="minorEastAsia" w:hAnsiTheme="minorEastAsia" w:cs="Arial"/>
                 <w:szCs w:val="20"/>
               </w:rPr>
-              <w:t>학생이 년도,학기,학과를 선택하면 해당 학과의 일반 선택 과목을 조회하고, 정렬된 리스트에서 과목을 선택할 수 있다.</w:t>
+              <w:t xml:space="preserve">학생이 </w:t>
+            </w:r>
+            <w:proofErr w:type="gramStart"/>
+            <w:r>
+              <w:rPr>
+                <w:rFonts w:asciiTheme="minorEastAsia" w:eastAsiaTheme="minorEastAsia" w:hAnsiTheme="minorEastAsia" w:cs="Arial"/>
+                <w:szCs w:val="20"/>
+              </w:rPr>
+              <w:t>년도,학기</w:t>
+            </w:r>
+            <w:proofErr w:type="gramEnd"/>
+            <w:r>
+              <w:rPr>
+                <w:rFonts w:asciiTheme="minorEastAsia" w:eastAsiaTheme="minorEastAsia" w:hAnsiTheme="minorEastAsia" w:cs="Arial"/>
+                <w:szCs w:val="20"/>
+              </w:rPr>
+              <w:t>,학과를 선택하면 해당 학과의 일반 선택 과목을 조회하고, 정렬된 리스트에서 과목을 선택할 수 있다.</w:t>
             </w:r>
           </w:p>
         </w:tc>
@@ -7695,7 +7827,23 @@
                 <w:rFonts w:asciiTheme="minorEastAsia" w:eastAsiaTheme="minorEastAsia" w:hAnsiTheme="minorEastAsia" w:cs="Arial"/>
                 <w:szCs w:val="20"/>
               </w:rPr>
-              <w:t>학생이 년도,학기,학과를 선택하면 해당 학과에서 수강할 수 없는 과목을 자동으로 필터링하여 리스트를 보여준다.</w:t>
+              <w:t xml:space="preserve">학생이 </w:t>
+            </w:r>
+            <w:proofErr w:type="gramStart"/>
+            <w:r>
+              <w:rPr>
+                <w:rFonts w:asciiTheme="minorEastAsia" w:eastAsiaTheme="minorEastAsia" w:hAnsiTheme="minorEastAsia" w:cs="Arial"/>
+                <w:szCs w:val="20"/>
+              </w:rPr>
+              <w:t>년도,학기</w:t>
+            </w:r>
+            <w:proofErr w:type="gramEnd"/>
+            <w:r>
+              <w:rPr>
+                <w:rFonts w:asciiTheme="minorEastAsia" w:eastAsiaTheme="minorEastAsia" w:hAnsiTheme="minorEastAsia" w:cs="Arial"/>
+                <w:szCs w:val="20"/>
+              </w:rPr>
+              <w:t>,학과를 선택하면 해당 학과에서 수강할 수 없는 과목을 자동으로 필터링하여 리스트를 보여준다.</w:t>
             </w:r>
           </w:p>
         </w:tc>
@@ -7792,7 +7940,23 @@
                 <w:rFonts w:asciiTheme="minorEastAsia" w:eastAsiaTheme="minorEastAsia" w:hAnsiTheme="minorEastAsia" w:cs="Arial"/>
                 <w:szCs w:val="20"/>
               </w:rPr>
-              <w:t>학생이 년도,학기,학과를 선택하면 해당 학과의 선수/후수 과목을 정렬된 리스트로 확인하고, 관련 정보를 확인할 수 있다.</w:t>
+              <w:t xml:space="preserve">학생이 </w:t>
+            </w:r>
+            <w:proofErr w:type="gramStart"/>
+            <w:r>
+              <w:rPr>
+                <w:rFonts w:asciiTheme="minorEastAsia" w:eastAsiaTheme="minorEastAsia" w:hAnsiTheme="minorEastAsia" w:cs="Arial"/>
+                <w:szCs w:val="20"/>
+              </w:rPr>
+              <w:t>년도,학기</w:t>
+            </w:r>
+            <w:proofErr w:type="gramEnd"/>
+            <w:r>
+              <w:rPr>
+                <w:rFonts w:asciiTheme="minorEastAsia" w:eastAsiaTheme="minorEastAsia" w:hAnsiTheme="minorEastAsia" w:cs="Arial"/>
+                <w:szCs w:val="20"/>
+              </w:rPr>
+              <w:t>,학과를 선택하면 해당 학과의 선수/후수 과목을 정렬된 리스트로 확인하고, 관련 정보를 확인할 수 있다.</w:t>
             </w:r>
           </w:p>
         </w:tc>
@@ -8243,6 +8407,9 @@
           <w:ilvl w:val="2"/>
           <w:numId w:val="4"/>
         </w:numPr>
+        <w:rPr>
+          <w:rFonts w:hint="eastAsia"/>
+        </w:rPr>
       </w:pPr>
       <w:bookmarkStart w:id="12" w:name="_Toc179711014"/>
       <w:r>
@@ -8253,22 +8420,17 @@
         <w:t xml:space="preserve"> </w:t>
       </w:r>
     </w:p>
-    <w:p/>
     <w:p>
       <w:r>
         <w:rPr>
-          <w:rFonts w:ascii="Arial" w:hAnsi="Arial" w:cs="Arial"/>
           <w:noProof/>
-          <w:color w:val="000000"/>
-          <w:sz w:val="38"/>
-          <w:szCs w:val="38"/>
-          <w:bdr w:val="none" w:sz="0" w:space="0" w:color="auto" w:frame="1"/>
+          <w14:ligatures w14:val="standardContextual"/>
         </w:rPr>
         <w:drawing>
-          <wp:inline distT="0" distB="0" distL="0" distR="0" wp14:anchorId="6C2A813B" wp14:editId="5AB27DCD">
-            <wp:extent cx="5730240" cy="3284220"/>
-            <wp:effectExtent l="0" t="0" r="3810" b="0"/>
-            <wp:docPr id="885144607" name="그림 1"/>
+          <wp:inline distT="0" distB="0" distL="0" distR="0" wp14:anchorId="1AC13706" wp14:editId="3A088CAD">
+            <wp:extent cx="5943600" cy="2639060"/>
+            <wp:effectExtent l="0" t="0" r="0" b="8890"/>
+            <wp:docPr id="777046197" name="그림 1" descr="도표, 텍스트, 라인, 평면도이(가) 표시된 사진&#10;&#10;자동 생성된 설명"/>
             <wp:cNvGraphicFramePr>
               <a:graphicFrameLocks xmlns:a="http://schemas.openxmlformats.org/drawingml/2006/main" noChangeAspect="1"/>
             </wp:cNvGraphicFramePr>
@@ -8276,36 +8438,23 @@
               <a:graphicData uri="http://schemas.openxmlformats.org/drawingml/2006/picture">
                 <pic:pic xmlns:pic="http://schemas.openxmlformats.org/drawingml/2006/picture">
                   <pic:nvPicPr>
-                    <pic:cNvPr id="0" name="Picture 1"/>
-                    <pic:cNvPicPr>
-                      <a:picLocks noChangeAspect="1" noChangeArrowheads="1"/>
-                    </pic:cNvPicPr>
+                    <pic:cNvPr id="777046197" name="그림 1" descr="도표, 텍스트, 라인, 평면도이(가) 표시된 사진&#10;&#10;자동 생성된 설명"/>
+                    <pic:cNvPicPr/>
                   </pic:nvPicPr>
                   <pic:blipFill>
-                    <a:blip r:embed="rId9">
-                      <a:extLst>
-                        <a:ext uri="{28A0092B-C50C-407E-A947-70E740481C1C}">
-                          <a14:useLocalDpi xmlns:a14="http://schemas.microsoft.com/office/drawing/2010/main" val="0"/>
-                        </a:ext>
-                      </a:extLst>
-                    </a:blip>
-                    <a:srcRect/>
+                    <a:blip r:embed="rId9"/>
                     <a:stretch>
                       <a:fillRect/>
                     </a:stretch>
                   </pic:blipFill>
-                  <pic:spPr bwMode="auto">
+                  <pic:spPr>
                     <a:xfrm>
                       <a:off x="0" y="0"/>
-                      <a:ext cx="5730240" cy="3284220"/>
+                      <a:ext cx="5943600" cy="2639060"/>
                     </a:xfrm>
                     <a:prstGeom prst="rect">
                       <a:avLst/>
                     </a:prstGeom>
-                    <a:noFill/>
-                    <a:ln>
-                      <a:noFill/>
-                    </a:ln>
                   </pic:spPr>
                 </pic:pic>
               </a:graphicData>
@@ -8513,9 +8662,11 @@
             <w:hideMark/>
           </w:tcPr>
           <w:p>
+            <w:proofErr w:type="spellStart"/>
             <w:r>
               <w:t>액터</w:t>
             </w:r>
+            <w:proofErr w:type="spellEnd"/>
           </w:p>
         </w:tc>
         <w:tc>
@@ -8667,7 +8818,6 @@
           </w:tcPr>
           <w:p>
             <w:r>
-              <w:lastRenderedPageBreak/>
               <w:t>기본</w:t>
             </w:r>
             <w:r>
@@ -8759,12 +8909,14 @@
             <w:r>
               <w:t>”</w:t>
             </w:r>
+            <w:proofErr w:type="spellStart"/>
             <w:r>
               <w:rPr>
                 <w:rFonts w:hint="eastAsia"/>
               </w:rPr>
               <w:t>를</w:t>
             </w:r>
+            <w:proofErr w:type="spellEnd"/>
             <w:r>
               <w:rPr>
                 <w:rFonts w:hint="eastAsia"/>
@@ -9069,6 +9221,7 @@
           </w:tcPr>
           <w:p>
             <w:r>
+              <w:lastRenderedPageBreak/>
               <w:t>대안</w:t>
             </w:r>
             <w:r>
@@ -9149,9 +9302,11 @@
             <w:r>
               <w:t> </w:t>
             </w:r>
+            <w:proofErr w:type="spellStart"/>
             <w:r>
               <w:t>디스플레이한다</w:t>
             </w:r>
+            <w:proofErr w:type="spellEnd"/>
             <w:r>
               <w:t>.</w:t>
             </w:r>
@@ -9178,9 +9333,11 @@
             <w:r>
               <w:t xml:space="preserve">, </w:t>
             </w:r>
+            <w:proofErr w:type="spellStart"/>
             <w:r>
               <w:t>유스케이스를</w:t>
             </w:r>
+            <w:proofErr w:type="spellEnd"/>
             <w:r>
               <w:t xml:space="preserve"> </w:t>
             </w:r>
@@ -9303,9 +9460,11 @@
             <w:r>
               <w:t xml:space="preserve"> </w:t>
             </w:r>
+            <w:proofErr w:type="spellStart"/>
             <w:r>
               <w:t>디스플레이한다</w:t>
             </w:r>
+            <w:proofErr w:type="spellEnd"/>
             <w:r>
               <w:t>.</w:t>
             </w:r>
@@ -9332,9 +9491,11 @@
             <w:r>
               <w:t xml:space="preserve">, </w:t>
             </w:r>
+            <w:proofErr w:type="spellStart"/>
             <w:r>
               <w:t>유스케이스를</w:t>
             </w:r>
+            <w:proofErr w:type="spellEnd"/>
             <w:r>
               <w:t xml:space="preserve"> </w:t>
             </w:r>
@@ -9445,9 +9606,11 @@
             <w:r>
               <w:t xml:space="preserve"> </w:t>
             </w:r>
+            <w:proofErr w:type="spellStart"/>
             <w:r>
               <w:t>디스플레이한다</w:t>
             </w:r>
+            <w:proofErr w:type="spellEnd"/>
             <w:r>
               <w:t>.</w:t>
             </w:r>
@@ -9480,9 +9643,11 @@
             <w:r>
               <w:t xml:space="preserve"> </w:t>
             </w:r>
+            <w:proofErr w:type="spellStart"/>
             <w:r>
               <w:t>유스케이스를</w:t>
             </w:r>
+            <w:proofErr w:type="spellEnd"/>
             <w:r>
               <w:t xml:space="preserve"> </w:t>
             </w:r>
@@ -9584,9 +9749,11 @@
             <w:r>
               <w:t xml:space="preserve"> </w:t>
             </w:r>
+            <w:proofErr w:type="spellStart"/>
             <w:r>
               <w:t>디스플레이한다</w:t>
             </w:r>
+            <w:proofErr w:type="spellEnd"/>
             <w:r>
               <w:t>.</w:t>
             </w:r>
@@ -9613,9 +9780,11 @@
             <w:r>
               <w:t xml:space="preserve"> </w:t>
             </w:r>
+            <w:proofErr w:type="spellStart"/>
             <w:r>
               <w:t>유스케이스를</w:t>
             </w:r>
+            <w:proofErr w:type="spellEnd"/>
             <w:r>
               <w:t xml:space="preserve"> </w:t>
             </w:r>
@@ -9832,9 +10001,11 @@
             <w:r>
               <w:t xml:space="preserve"> </w:t>
             </w:r>
+            <w:proofErr w:type="spellStart"/>
             <w:r>
               <w:t>디스플레이한다</w:t>
             </w:r>
+            <w:proofErr w:type="spellEnd"/>
             <w:r>
               <w:t>.</w:t>
             </w:r>
@@ -9861,9 +10032,11 @@
             <w:r>
               <w:t xml:space="preserve">, </w:t>
             </w:r>
+            <w:proofErr w:type="spellStart"/>
             <w:r>
               <w:t>유스케이스를</w:t>
             </w:r>
+            <w:proofErr w:type="spellEnd"/>
             <w:r>
               <w:t xml:space="preserve"> </w:t>
             </w:r>
@@ -9985,9 +10158,11 @@
             <w:r>
               <w:t xml:space="preserve"> </w:t>
             </w:r>
+            <w:proofErr w:type="spellStart"/>
             <w:r>
               <w:t>유스케이스</w:t>
             </w:r>
+            <w:proofErr w:type="spellEnd"/>
           </w:p>
         </w:tc>
         <w:tc>
@@ -10187,9 +10362,11 @@
             <w:hideMark/>
           </w:tcPr>
           <w:p>
+            <w:proofErr w:type="spellStart"/>
             <w:r>
               <w:t>액터</w:t>
             </w:r>
+            <w:proofErr w:type="spellEnd"/>
           </w:p>
         </w:tc>
         <w:tc>
@@ -10239,7 +10416,6 @@
           </w:tcPr>
           <w:p>
             <w:r>
-              <w:lastRenderedPageBreak/>
               <w:t>시작</w:t>
             </w:r>
             <w:r>
@@ -10342,6 +10518,7 @@
           </w:tcPr>
           <w:p>
             <w:r>
+              <w:lastRenderedPageBreak/>
               <w:t>기본</w:t>
             </w:r>
             <w:r>
@@ -10894,9 +11071,11 @@
             <w:r>
               <w:t> </w:t>
             </w:r>
+            <w:proofErr w:type="spellStart"/>
             <w:r>
               <w:t>디스플레이한다</w:t>
             </w:r>
+            <w:proofErr w:type="spellEnd"/>
             <w:r>
               <w:t>.</w:t>
             </w:r>
@@ -10923,9 +11102,11 @@
             <w:r>
               <w:t xml:space="preserve">, </w:t>
             </w:r>
+            <w:proofErr w:type="spellStart"/>
             <w:r>
               <w:t>유스케이스를</w:t>
             </w:r>
+            <w:proofErr w:type="spellEnd"/>
             <w:r>
               <w:t xml:space="preserve"> </w:t>
             </w:r>
@@ -11042,9 +11223,11 @@
             <w:r>
               <w:t xml:space="preserve"> </w:t>
             </w:r>
+            <w:proofErr w:type="spellStart"/>
             <w:r>
               <w:t>디스플레이한다</w:t>
             </w:r>
+            <w:proofErr w:type="spellEnd"/>
             <w:r>
               <w:t>.</w:t>
             </w:r>
@@ -11077,9 +11260,11 @@
             <w:r>
               <w:t xml:space="preserve"> </w:t>
             </w:r>
+            <w:proofErr w:type="spellStart"/>
             <w:r>
               <w:t>유스케이스를</w:t>
             </w:r>
+            <w:proofErr w:type="spellEnd"/>
             <w:r>
               <w:t xml:space="preserve"> </w:t>
             </w:r>
@@ -11184,9 +11369,11 @@
             <w:r>
               <w:t xml:space="preserve"> </w:t>
             </w:r>
+            <w:proofErr w:type="spellStart"/>
             <w:r>
               <w:t>디스플레이한다</w:t>
             </w:r>
+            <w:proofErr w:type="spellEnd"/>
             <w:r>
               <w:t>.</w:t>
             </w:r>
@@ -11213,9 +11400,11 @@
             <w:r>
               <w:t xml:space="preserve"> </w:t>
             </w:r>
+            <w:proofErr w:type="spellStart"/>
             <w:r>
               <w:t>유스케이스를</w:t>
             </w:r>
+            <w:proofErr w:type="spellEnd"/>
             <w:r>
               <w:t xml:space="preserve"> </w:t>
             </w:r>
@@ -11432,9 +11621,11 @@
             <w:r>
               <w:t xml:space="preserve"> </w:t>
             </w:r>
+            <w:proofErr w:type="spellStart"/>
             <w:r>
               <w:t>디스플레이한다</w:t>
             </w:r>
+            <w:proofErr w:type="spellEnd"/>
             <w:r>
               <w:t>.</w:t>
             </w:r>
@@ -11461,9 +11652,11 @@
             <w:r>
               <w:t xml:space="preserve">, </w:t>
             </w:r>
+            <w:proofErr w:type="spellStart"/>
             <w:r>
               <w:t>유스케이스를</w:t>
             </w:r>
+            <w:proofErr w:type="spellEnd"/>
             <w:r>
               <w:t xml:space="preserve"> </w:t>
             </w:r>
@@ -11588,9 +11781,11 @@
             <w:r>
               <w:t xml:space="preserve"> </w:t>
             </w:r>
+            <w:proofErr w:type="spellStart"/>
             <w:r>
               <w:t>유스케이스</w:t>
             </w:r>
+            <w:proofErr w:type="spellEnd"/>
           </w:p>
         </w:tc>
         <w:tc>
@@ -11802,9 +11997,11 @@
             <w:hideMark/>
           </w:tcPr>
           <w:p>
+            <w:proofErr w:type="spellStart"/>
             <w:r>
               <w:t>액터</w:t>
             </w:r>
+            <w:proofErr w:type="spellEnd"/>
           </w:p>
         </w:tc>
         <w:tc>
@@ -12060,12 +12257,14 @@
             <w:r>
               <w:t>”</w:t>
             </w:r>
+            <w:proofErr w:type="spellStart"/>
             <w:r>
               <w:rPr>
                 <w:rFonts w:hint="eastAsia"/>
               </w:rPr>
               <w:t>를</w:t>
             </w:r>
+            <w:proofErr w:type="spellEnd"/>
             <w:r>
               <w:rPr>
                 <w:rFonts w:hint="eastAsia"/>
@@ -12462,9 +12661,11 @@
             <w:r>
               <w:t> </w:t>
             </w:r>
+            <w:proofErr w:type="spellStart"/>
             <w:r>
               <w:t>디스플레이한다</w:t>
             </w:r>
+            <w:proofErr w:type="spellEnd"/>
             <w:r>
               <w:t>.</w:t>
             </w:r>
@@ -12491,9 +12692,11 @@
             <w:r>
               <w:t xml:space="preserve">, </w:t>
             </w:r>
+            <w:proofErr w:type="spellStart"/>
             <w:r>
               <w:t>유스케이스를</w:t>
             </w:r>
+            <w:proofErr w:type="spellEnd"/>
             <w:r>
               <w:t xml:space="preserve"> </w:t>
             </w:r>
@@ -12616,9 +12819,11 @@
             <w:r>
               <w:t xml:space="preserve"> </w:t>
             </w:r>
+            <w:proofErr w:type="spellStart"/>
             <w:r>
               <w:t>디스플레이한다</w:t>
             </w:r>
+            <w:proofErr w:type="spellEnd"/>
             <w:r>
               <w:t>.</w:t>
             </w:r>
@@ -12645,9 +12850,11 @@
             <w:r>
               <w:t xml:space="preserve">, </w:t>
             </w:r>
+            <w:proofErr w:type="spellStart"/>
             <w:r>
               <w:t>유스케이스를</w:t>
             </w:r>
+            <w:proofErr w:type="spellEnd"/>
             <w:r>
               <w:t xml:space="preserve"> </w:t>
             </w:r>
@@ -12758,9 +12965,11 @@
             <w:r>
               <w:t xml:space="preserve"> </w:t>
             </w:r>
+            <w:proofErr w:type="spellStart"/>
             <w:r>
               <w:t>디스플레이한다</w:t>
             </w:r>
+            <w:proofErr w:type="spellEnd"/>
             <w:r>
               <w:t>.</w:t>
             </w:r>
@@ -12793,9 +13002,11 @@
             <w:r>
               <w:t xml:space="preserve"> </w:t>
             </w:r>
+            <w:proofErr w:type="spellStart"/>
             <w:r>
               <w:t>유스케이스를</w:t>
             </w:r>
+            <w:proofErr w:type="spellEnd"/>
             <w:r>
               <w:t xml:space="preserve"> </w:t>
             </w:r>
@@ -12903,9 +13114,11 @@
             <w:r>
               <w:t xml:space="preserve"> </w:t>
             </w:r>
+            <w:proofErr w:type="spellStart"/>
             <w:r>
               <w:t>디스플레이한다</w:t>
             </w:r>
+            <w:proofErr w:type="spellEnd"/>
             <w:r>
               <w:t>.</w:t>
             </w:r>
@@ -12932,9 +13145,11 @@
             <w:r>
               <w:t xml:space="preserve"> </w:t>
             </w:r>
+            <w:proofErr w:type="spellStart"/>
             <w:r>
               <w:t>유스케이스를</w:t>
             </w:r>
+            <w:proofErr w:type="spellEnd"/>
             <w:r>
               <w:t xml:space="preserve"> </w:t>
             </w:r>
@@ -13151,9 +13366,11 @@
             <w:r>
               <w:t xml:space="preserve"> </w:t>
             </w:r>
+            <w:proofErr w:type="spellStart"/>
             <w:r>
               <w:t>디스플레이한다</w:t>
             </w:r>
+            <w:proofErr w:type="spellEnd"/>
             <w:r>
               <w:t>.</w:t>
             </w:r>
@@ -13180,9 +13397,11 @@
             <w:r>
               <w:t xml:space="preserve">, </w:t>
             </w:r>
+            <w:proofErr w:type="spellStart"/>
             <w:r>
               <w:t>유스케이스를</w:t>
             </w:r>
+            <w:proofErr w:type="spellEnd"/>
             <w:r>
               <w:t xml:space="preserve"> </w:t>
             </w:r>
@@ -13307,9 +13526,11 @@
             <w:r>
               <w:t xml:space="preserve"> </w:t>
             </w:r>
+            <w:proofErr w:type="spellStart"/>
             <w:r>
               <w:t>유스케이스</w:t>
             </w:r>
+            <w:proofErr w:type="spellEnd"/>
           </w:p>
         </w:tc>
         <w:tc>
@@ -13529,9 +13750,11 @@
             <w:hideMark/>
           </w:tcPr>
           <w:p>
+            <w:proofErr w:type="spellStart"/>
             <w:r>
               <w:t>액터</w:t>
             </w:r>
+            <w:proofErr w:type="spellEnd"/>
           </w:p>
         </w:tc>
         <w:tc>
@@ -13754,9 +13977,11 @@
             <w:r>
               <w:t>”</w:t>
             </w:r>
+            <w:proofErr w:type="spellStart"/>
             <w:r>
               <w:t>를</w:t>
             </w:r>
+            <w:proofErr w:type="spellEnd"/>
             <w:r>
               <w:t xml:space="preserve"> </w:t>
             </w:r>
@@ -14048,9 +14273,11 @@
             <w:r>
               <w:t> </w:t>
             </w:r>
+            <w:proofErr w:type="spellStart"/>
             <w:r>
               <w:t>디스플레이한다</w:t>
             </w:r>
+            <w:proofErr w:type="spellEnd"/>
             <w:r>
               <w:t>.</w:t>
             </w:r>
@@ -14077,9 +14304,11 @@
             <w:r>
               <w:t xml:space="preserve">, </w:t>
             </w:r>
+            <w:proofErr w:type="spellStart"/>
             <w:r>
               <w:t>유스케이스를</w:t>
             </w:r>
+            <w:proofErr w:type="spellEnd"/>
             <w:r>
               <w:t xml:space="preserve"> </w:t>
             </w:r>
@@ -14202,9 +14431,11 @@
             <w:r>
               <w:t xml:space="preserve"> </w:t>
             </w:r>
+            <w:proofErr w:type="spellStart"/>
             <w:r>
               <w:t>디스플레이한다</w:t>
             </w:r>
+            <w:proofErr w:type="spellEnd"/>
             <w:r>
               <w:t>.</w:t>
             </w:r>
@@ -14231,9 +14462,11 @@
             <w:r>
               <w:t xml:space="preserve">, </w:t>
             </w:r>
+            <w:proofErr w:type="spellStart"/>
             <w:r>
               <w:t>유스케이스를</w:t>
             </w:r>
+            <w:proofErr w:type="spellEnd"/>
             <w:r>
               <w:t xml:space="preserve"> </w:t>
             </w:r>
@@ -14344,9 +14577,11 @@
             <w:r>
               <w:t xml:space="preserve"> </w:t>
             </w:r>
+            <w:proofErr w:type="spellStart"/>
             <w:r>
               <w:t>디스플레이한다</w:t>
             </w:r>
+            <w:proofErr w:type="spellEnd"/>
             <w:r>
               <w:t>.</w:t>
             </w:r>
@@ -14379,9 +14614,11 @@
             <w:r>
               <w:t xml:space="preserve"> </w:t>
             </w:r>
+            <w:proofErr w:type="spellStart"/>
             <w:r>
               <w:t>유스케이스를</w:t>
             </w:r>
+            <w:proofErr w:type="spellEnd"/>
             <w:r>
               <w:t xml:space="preserve"> </w:t>
             </w:r>
@@ -14471,9 +14708,11 @@
             <w:r>
               <w:t xml:space="preserve"> </w:t>
             </w:r>
+            <w:proofErr w:type="spellStart"/>
             <w:r>
               <w:t>디스플레이한다</w:t>
             </w:r>
+            <w:proofErr w:type="spellEnd"/>
             <w:r>
               <w:t>.</w:t>
             </w:r>
@@ -14500,9 +14739,11 @@
             <w:r>
               <w:t xml:space="preserve"> </w:t>
             </w:r>
+            <w:proofErr w:type="spellStart"/>
             <w:r>
               <w:t>유스케이스를</w:t>
             </w:r>
+            <w:proofErr w:type="spellEnd"/>
             <w:r>
               <w:t xml:space="preserve"> </w:t>
             </w:r>
@@ -14719,9 +14960,11 @@
             <w:r>
               <w:t xml:space="preserve"> </w:t>
             </w:r>
+            <w:proofErr w:type="spellStart"/>
             <w:r>
               <w:t>디스플레이한다</w:t>
             </w:r>
+            <w:proofErr w:type="spellEnd"/>
             <w:r>
               <w:t>.</w:t>
             </w:r>
@@ -14748,9 +14991,11 @@
             <w:r>
               <w:t xml:space="preserve">, </w:t>
             </w:r>
+            <w:proofErr w:type="spellStart"/>
             <w:r>
               <w:t>유스케이스를</w:t>
             </w:r>
+            <w:proofErr w:type="spellEnd"/>
             <w:r>
               <w:t xml:space="preserve"> </w:t>
             </w:r>
@@ -14817,9 +15062,11 @@
             <w:r>
               <w:t xml:space="preserve"> </w:t>
             </w:r>
+            <w:proofErr w:type="spellStart"/>
             <w:r>
               <w:t>유스케이스를</w:t>
             </w:r>
+            <w:proofErr w:type="spellEnd"/>
             <w:r>
               <w:t xml:space="preserve"> </w:t>
             </w:r>
@@ -14857,9 +15104,11 @@
             <w:r>
               <w:t xml:space="preserve"> </w:t>
             </w:r>
+            <w:proofErr w:type="spellStart"/>
             <w:r>
               <w:t>유스케이스</w:t>
             </w:r>
+            <w:proofErr w:type="spellEnd"/>
           </w:p>
         </w:tc>
         <w:tc>
@@ -15054,10 +15303,12 @@
             <w:hideMark/>
           </w:tcPr>
           <w:p>
+            <w:proofErr w:type="spellStart"/>
             <w:r>
               <w:lastRenderedPageBreak/>
               <w:t>액터</w:t>
             </w:r>
+            <w:proofErr w:type="spellEnd"/>
           </w:p>
         </w:tc>
         <w:tc>
@@ -15273,9 +15524,11 @@
             <w:r>
               <w:t>”</w:t>
             </w:r>
+            <w:proofErr w:type="spellStart"/>
             <w:r>
               <w:t>를</w:t>
             </w:r>
+            <w:proofErr w:type="spellEnd"/>
             <w:r>
               <w:t xml:space="preserve"> </w:t>
             </w:r>
@@ -15520,9 +15773,11 @@
             <w:r>
               <w:t> </w:t>
             </w:r>
+            <w:proofErr w:type="spellStart"/>
             <w:r>
               <w:t>디스플레이한다</w:t>
             </w:r>
+            <w:proofErr w:type="spellEnd"/>
             <w:r>
               <w:t>.</w:t>
             </w:r>
@@ -15549,9 +15804,11 @@
             <w:r>
               <w:t xml:space="preserve"> </w:t>
             </w:r>
+            <w:proofErr w:type="spellStart"/>
             <w:r>
               <w:t>유스케이스를</w:t>
             </w:r>
+            <w:proofErr w:type="spellEnd"/>
             <w:r>
               <w:t xml:space="preserve"> </w:t>
             </w:r>
@@ -15668,9 +15925,11 @@
             <w:r>
               <w:t xml:space="preserve"> </w:t>
             </w:r>
+            <w:proofErr w:type="spellStart"/>
             <w:r>
               <w:t>디스플레이한다</w:t>
             </w:r>
+            <w:proofErr w:type="spellEnd"/>
             <w:r>
               <w:t>.</w:t>
             </w:r>
@@ -15697,9 +15956,11 @@
             <w:r>
               <w:t xml:space="preserve"> </w:t>
             </w:r>
+            <w:proofErr w:type="spellStart"/>
             <w:r>
               <w:t>유스케이스를</w:t>
             </w:r>
+            <w:proofErr w:type="spellEnd"/>
             <w:r>
               <w:t xml:space="preserve"> </w:t>
             </w:r>
@@ -15760,9 +16021,11 @@
             <w:r>
               <w:t xml:space="preserve"> </w:t>
             </w:r>
+            <w:proofErr w:type="spellStart"/>
             <w:r>
               <w:t>디스플레이한다</w:t>
             </w:r>
+            <w:proofErr w:type="spellEnd"/>
             <w:r>
               <w:t>.</w:t>
             </w:r>
@@ -15789,9 +16052,11 @@
             <w:r>
               <w:t xml:space="preserve">, </w:t>
             </w:r>
+            <w:proofErr w:type="spellStart"/>
             <w:r>
               <w:t>유스케이스를</w:t>
             </w:r>
+            <w:proofErr w:type="spellEnd"/>
             <w:r>
               <w:t xml:space="preserve"> </w:t>
             </w:r>
@@ -15908,9 +16173,11 @@
             <w:r>
               <w:t xml:space="preserve"> </w:t>
             </w:r>
+            <w:proofErr w:type="spellStart"/>
             <w:r>
               <w:t>디스플레이한다</w:t>
             </w:r>
+            <w:proofErr w:type="spellEnd"/>
             <w:r>
               <w:t>.</w:t>
             </w:r>
@@ -15937,9 +16204,11 @@
             <w:r>
               <w:t xml:space="preserve">, </w:t>
             </w:r>
+            <w:proofErr w:type="spellStart"/>
             <w:r>
               <w:t>유스케이스를</w:t>
             </w:r>
+            <w:proofErr w:type="spellEnd"/>
             <w:r>
               <w:t xml:space="preserve"> </w:t>
             </w:r>
@@ -16009,9 +16278,11 @@
             <w:r>
               <w:t xml:space="preserve"> </w:t>
             </w:r>
+            <w:proofErr w:type="spellStart"/>
             <w:r>
               <w:t>유스케이스를</w:t>
             </w:r>
+            <w:proofErr w:type="spellEnd"/>
             <w:r>
               <w:t xml:space="preserve"> </w:t>
             </w:r>
@@ -16052,9 +16323,11 @@
             <w:r>
               <w:t xml:space="preserve"> </w:t>
             </w:r>
+            <w:proofErr w:type="spellStart"/>
             <w:r>
               <w:t>유스케이스</w:t>
             </w:r>
+            <w:proofErr w:type="spellEnd"/>
           </w:p>
         </w:tc>
         <w:tc>
@@ -16258,9 +16531,11 @@
             <w:hideMark/>
           </w:tcPr>
           <w:p>
+            <w:proofErr w:type="spellStart"/>
             <w:r>
               <w:t>액터</w:t>
             </w:r>
+            <w:proofErr w:type="spellEnd"/>
           </w:p>
         </w:tc>
         <w:tc>
@@ -16845,9 +17120,11 @@
             <w:r>
               <w:t> </w:t>
             </w:r>
+            <w:proofErr w:type="spellStart"/>
             <w:r>
               <w:t>디스플레이한다</w:t>
             </w:r>
+            <w:proofErr w:type="spellEnd"/>
             <w:r>
               <w:t>.</w:t>
             </w:r>
@@ -16874,9 +17151,11 @@
             <w:r>
               <w:t xml:space="preserve">, </w:t>
             </w:r>
+            <w:proofErr w:type="spellStart"/>
             <w:r>
               <w:t>유스케이스를</w:t>
             </w:r>
+            <w:proofErr w:type="spellEnd"/>
             <w:r>
               <w:t xml:space="preserve"> </w:t>
             </w:r>
@@ -16999,9 +17278,11 @@
             <w:r>
               <w:t xml:space="preserve"> </w:t>
             </w:r>
+            <w:proofErr w:type="spellStart"/>
             <w:r>
               <w:t>디스플레이한다</w:t>
             </w:r>
+            <w:proofErr w:type="spellEnd"/>
             <w:r>
               <w:t>.</w:t>
             </w:r>
@@ -17028,9 +17309,11 @@
             <w:r>
               <w:t xml:space="preserve">, </w:t>
             </w:r>
+            <w:proofErr w:type="spellStart"/>
             <w:r>
               <w:t>유스케이스를</w:t>
             </w:r>
+            <w:proofErr w:type="spellEnd"/>
             <w:r>
               <w:t xml:space="preserve"> </w:t>
             </w:r>
@@ -17141,9 +17424,11 @@
             <w:r>
               <w:t xml:space="preserve"> </w:t>
             </w:r>
+            <w:proofErr w:type="spellStart"/>
             <w:r>
               <w:t>디스플레이한다</w:t>
             </w:r>
+            <w:proofErr w:type="spellEnd"/>
             <w:r>
               <w:t>.</w:t>
             </w:r>
@@ -17176,9 +17461,11 @@
             <w:r>
               <w:t xml:space="preserve"> </w:t>
             </w:r>
+            <w:proofErr w:type="spellStart"/>
             <w:r>
               <w:t>유스케이스를</w:t>
             </w:r>
+            <w:proofErr w:type="spellEnd"/>
             <w:r>
               <w:t xml:space="preserve"> </w:t>
             </w:r>
@@ -17247,9 +17534,11 @@
             <w:r>
               <w:t> </w:t>
             </w:r>
+            <w:proofErr w:type="spellStart"/>
             <w:r>
               <w:t>디스플레이한다</w:t>
             </w:r>
+            <w:proofErr w:type="spellEnd"/>
             <w:r>
               <w:t>.</w:t>
             </w:r>
@@ -17276,9 +17565,11 @@
             <w:r>
               <w:t xml:space="preserve">, </w:t>
             </w:r>
+            <w:proofErr w:type="spellStart"/>
             <w:r>
               <w:t>유스케이스를</w:t>
             </w:r>
+            <w:proofErr w:type="spellEnd"/>
             <w:r>
               <w:t xml:space="preserve"> </w:t>
             </w:r>
@@ -17397,9 +17688,11 @@
             </w:r>
           </w:p>
           <w:p>
+            <w:proofErr w:type="spellStart"/>
             <w:r>
               <w:t>디스플레이한다</w:t>
             </w:r>
+            <w:proofErr w:type="spellEnd"/>
             <w:r>
               <w:t>.</w:t>
             </w:r>
@@ -17426,9 +17719,11 @@
             <w:r>
               <w:t xml:space="preserve">, </w:t>
             </w:r>
+            <w:proofErr w:type="spellStart"/>
             <w:r>
               <w:t>유스케이스를</w:t>
             </w:r>
+            <w:proofErr w:type="spellEnd"/>
             <w:r>
               <w:t xml:space="preserve"> </w:t>
             </w:r>
@@ -17645,9 +17940,11 @@
             <w:r>
               <w:t xml:space="preserve"> </w:t>
             </w:r>
+            <w:proofErr w:type="spellStart"/>
             <w:r>
               <w:t>디스플레이한다</w:t>
             </w:r>
+            <w:proofErr w:type="spellEnd"/>
             <w:r>
               <w:t>.</w:t>
             </w:r>
@@ -17674,9 +17971,11 @@
             <w:r>
               <w:t xml:space="preserve">, </w:t>
             </w:r>
+            <w:proofErr w:type="spellStart"/>
             <w:r>
               <w:t>유스케이스를</w:t>
             </w:r>
+            <w:proofErr w:type="spellEnd"/>
             <w:r>
               <w:t xml:space="preserve"> </w:t>
             </w:r>
@@ -17746,9 +18045,11 @@
             <w:r>
               <w:t xml:space="preserve"> </w:t>
             </w:r>
+            <w:proofErr w:type="spellStart"/>
             <w:r>
               <w:t>유스케이스를</w:t>
             </w:r>
+            <w:proofErr w:type="spellEnd"/>
             <w:r>
               <w:t xml:space="preserve"> </w:t>
             </w:r>
@@ -17789,9 +18090,11 @@
             <w:r>
               <w:t xml:space="preserve"> </w:t>
             </w:r>
+            <w:proofErr w:type="spellStart"/>
             <w:r>
               <w:t>유스케이스</w:t>
             </w:r>
+            <w:proofErr w:type="spellEnd"/>
           </w:p>
         </w:tc>
         <w:tc>
@@ -17980,9 +18283,11 @@
             <w:hideMark/>
           </w:tcPr>
           <w:p>
+            <w:proofErr w:type="spellStart"/>
             <w:r>
               <w:t>액터</w:t>
             </w:r>
+            <w:proofErr w:type="spellEnd"/>
           </w:p>
         </w:tc>
         <w:tc>
@@ -18154,9 +18459,11 @@
             <w:r>
               <w:t>”</w:t>
             </w:r>
+            <w:proofErr w:type="spellStart"/>
             <w:r>
               <w:t>를</w:t>
             </w:r>
+            <w:proofErr w:type="spellEnd"/>
             <w:r>
               <w:t xml:space="preserve"> </w:t>
             </w:r>
@@ -18372,9 +18679,11 @@
             <w:r>
               <w:t xml:space="preserve"> </w:t>
             </w:r>
+            <w:proofErr w:type="spellStart"/>
             <w:r>
               <w:t>디스플레이한다</w:t>
             </w:r>
+            <w:proofErr w:type="spellEnd"/>
             <w:r>
               <w:t>.</w:t>
             </w:r>
@@ -18401,9 +18710,11 @@
             <w:r>
               <w:t xml:space="preserve"> </w:t>
             </w:r>
+            <w:proofErr w:type="spellStart"/>
             <w:r>
               <w:t>유스케이스를</w:t>
             </w:r>
+            <w:proofErr w:type="spellEnd"/>
             <w:r>
               <w:t xml:space="preserve"> </w:t>
             </w:r>
@@ -18735,9 +19046,11 @@
             <w:r>
               <w:t xml:space="preserve"> </w:t>
             </w:r>
+            <w:proofErr w:type="spellStart"/>
             <w:r>
               <w:t>디스플레이한다</w:t>
             </w:r>
+            <w:proofErr w:type="spellEnd"/>
             <w:r>
               <w:t>.</w:t>
             </w:r>
@@ -18764,9 +19077,11 @@
             <w:r>
               <w:t xml:space="preserve"> </w:t>
             </w:r>
+            <w:proofErr w:type="spellStart"/>
             <w:r>
               <w:t>유스케이스를</w:t>
             </w:r>
+            <w:proofErr w:type="spellEnd"/>
             <w:r>
               <w:t xml:space="preserve"> </w:t>
             </w:r>
@@ -18833,9 +19148,11 @@
             <w:r>
               <w:t xml:space="preserve"> </w:t>
             </w:r>
+            <w:proofErr w:type="spellStart"/>
             <w:r>
               <w:t>유스케이스를</w:t>
             </w:r>
+            <w:proofErr w:type="spellEnd"/>
             <w:r>
               <w:t xml:space="preserve"> </w:t>
             </w:r>
@@ -18876,9 +19193,11 @@
             <w:r>
               <w:t xml:space="preserve"> </w:t>
             </w:r>
+            <w:proofErr w:type="spellStart"/>
             <w:r>
               <w:t>유스케이스</w:t>
             </w:r>
+            <w:proofErr w:type="spellEnd"/>
           </w:p>
         </w:tc>
         <w:tc>
@@ -18917,12 +19236,14 @@
         </w:numPr>
       </w:pPr>
       <w:bookmarkStart w:id="15" w:name="_Toc179711016"/>
+      <w:proofErr w:type="spellStart"/>
       <w:r>
         <w:rPr>
           <w:rFonts w:hint="eastAsia"/>
         </w:rPr>
         <w:t>비기능</w:t>
       </w:r>
+      <w:proofErr w:type="spellEnd"/>
       <w:r>
         <w:rPr>
           <w:rFonts w:hint="eastAsia"/>
@@ -19385,7 +19706,27 @@
                 <w:kern w:val="0"/>
                 <w:szCs w:val="20"/>
               </w:rPr>
-              <w:t>사용자는 다른 사용자가 수강한 과목 리스트나 학과 등의 정보에 접근할 수 없어야 한다. 사용자의 아이디, 패스워드 및 개인 정보를 외부에서 접근할 수 없어야 한다. 사용자의 패스워드의 평문은 시스템 내부에서도 접근할 수 없도록 해시 형태로 저장해야 한다.</w:t>
+              <w:t xml:space="preserve">사용자는 다른 사용자가 수강한 과목 리스트나 학과 등의 정보에 접근할 수 없어야 한다. 사용자의 아이디, 패스워드 및 개인 정보를 외부에서 접근할 수 없어야 한다. 사용자의 패스워드의 </w:t>
+            </w:r>
+            <w:proofErr w:type="spellStart"/>
+            <w:r>
+              <w:rPr>
+                <w:rFonts w:asciiTheme="minorEastAsia" w:eastAsiaTheme="minorEastAsia" w:hAnsiTheme="minorEastAsia" w:cs="Arial"/>
+                <w:color w:val="000000"/>
+                <w:kern w:val="0"/>
+                <w:szCs w:val="20"/>
+              </w:rPr>
+              <w:t>평문은</w:t>
+            </w:r>
+            <w:proofErr w:type="spellEnd"/>
+            <w:r>
+              <w:rPr>
+                <w:rFonts w:asciiTheme="minorEastAsia" w:eastAsiaTheme="minorEastAsia" w:hAnsiTheme="minorEastAsia" w:cs="Arial"/>
+                <w:color w:val="000000"/>
+                <w:kern w:val="0"/>
+                <w:szCs w:val="20"/>
+              </w:rPr>
+              <w:t xml:space="preserve"> 시스템 내부에서도 접근할 수 없도록 해시 형태로 저장해야 한다.</w:t>
             </w:r>
           </w:p>
         </w:tc>

</xml_diff>